<commit_message>
Site updated: 2022-06-29 11:27:08
</commit_message>
<xml_diff>
--- a/2022/06/28/Measurement_1/REVISED Manuscript (text UNmarked).docx
+++ b/2022/06/28/Measurement_1/REVISED Manuscript (text UNmarked).docx
@@ -1,6 +1,6 @@
 
 <file path=word/document.xml><?xml version="1.0" encoding="utf-8"?>
-<w:document xmlns:wpc="http://schemas.microsoft.com/office/word/2010/wordprocessingCanvas" xmlns:cx="http://schemas.microsoft.com/office/drawing/2014/chartex" xmlns:cx1="http://schemas.microsoft.com/office/drawing/2015/9/8/chartex" xmlns:mc="http://schemas.openxmlformats.org/markup-compatibility/2006" xmlns:o="urn:schemas-microsoft-com:office:office" xmlns:r="http://schemas.openxmlformats.org/officeDocument/2006/relationships" xmlns:m="http://schemas.openxmlformats.org/officeDocument/2006/math" xmlns:v="urn:schemas-microsoft-com:vml" xmlns:wp14="http://schemas.microsoft.com/office/word/2010/wordprocessingDrawing" xmlns:wp="http://schemas.openxmlformats.org/drawingml/2006/wordprocessingDrawing" xmlns:w10="urn:schemas-microsoft-com:office:word" xmlns:w="http://schemas.openxmlformats.org/wordprocessingml/2006/main" xmlns:w14="http://schemas.microsoft.com/office/word/2010/wordml" xmlns:w15="http://schemas.microsoft.com/office/word/2012/wordml" xmlns:w16se="http://schemas.microsoft.com/office/word/2015/wordml/symex" xmlns:wpg="http://schemas.microsoft.com/office/word/2010/wordprocessingGroup" xmlns:wpi="http://schemas.microsoft.com/office/word/2010/wordprocessingInk" xmlns:wne="http://schemas.microsoft.com/office/word/2006/wordml" xmlns:wps="http://schemas.microsoft.com/office/word/2010/wordprocessingShape" mc:Ignorable="w14 w15 w16se wp14">
+<w:document xmlns:wpc="http://schemas.microsoft.com/office/word/2010/wordprocessingCanvas" xmlns:cx="http://schemas.microsoft.com/office/drawing/2014/chartex" xmlns:cx1="http://schemas.microsoft.com/office/drawing/2015/9/8/chartex" xmlns:cx2="http://schemas.microsoft.com/office/drawing/2015/10/21/chartex" xmlns:cx3="http://schemas.microsoft.com/office/drawing/2016/5/9/chartex" xmlns:cx4="http://schemas.microsoft.com/office/drawing/2016/5/10/chartex" xmlns:cx5="http://schemas.microsoft.com/office/drawing/2016/5/11/chartex" xmlns:cx6="http://schemas.microsoft.com/office/drawing/2016/5/12/chartex" xmlns:cx7="http://schemas.microsoft.com/office/drawing/2016/5/13/chartex" xmlns:cx8="http://schemas.microsoft.com/office/drawing/2016/5/14/chartex" xmlns:mc="http://schemas.openxmlformats.org/markup-compatibility/2006" xmlns:aink="http://schemas.microsoft.com/office/drawing/2016/ink" xmlns:am3d="http://schemas.microsoft.com/office/drawing/2017/model3d" xmlns:o="urn:schemas-microsoft-com:office:office" xmlns:oel="http://schemas.microsoft.com/office/2019/extlst" xmlns:r="http://schemas.openxmlformats.org/officeDocument/2006/relationships" xmlns:m="http://schemas.openxmlformats.org/officeDocument/2006/math" xmlns:v="urn:schemas-microsoft-com:vml" xmlns:wp14="http://schemas.microsoft.com/office/word/2010/wordprocessingDrawing" xmlns:wp="http://schemas.openxmlformats.org/drawingml/2006/wordprocessingDrawing" xmlns:w10="urn:schemas-microsoft-com:office:word" xmlns:w="http://schemas.openxmlformats.org/wordprocessingml/2006/main" xmlns:w14="http://schemas.microsoft.com/office/word/2010/wordml" xmlns:w15="http://schemas.microsoft.com/office/word/2012/wordml" xmlns:w16cex="http://schemas.microsoft.com/office/word/2018/wordml/cex" xmlns:w16cid="http://schemas.microsoft.com/office/word/2016/wordml/cid" xmlns:w16="http://schemas.microsoft.com/office/word/2018/wordml" xmlns:w16sdtdh="http://schemas.microsoft.com/office/word/2020/wordml/sdtdatahash" xmlns:w16se="http://schemas.microsoft.com/office/word/2015/wordml/symex" xmlns:wpg="http://schemas.microsoft.com/office/word/2010/wordprocessingGroup" xmlns:wpi="http://schemas.microsoft.com/office/word/2010/wordprocessingInk" xmlns:wne="http://schemas.microsoft.com/office/word/2006/wordml" xmlns:wps="http://schemas.microsoft.com/office/word/2010/wordprocessingShape" mc:Ignorable="w14 w15 w16se w16cid w16 w16cex w16sdtdh wp14">
   <w:body>
     <w:p>
       <w:pPr>
@@ -317,15 +317,7 @@
         <w:rPr>
           <w:rFonts w:cs="Times New Roman"/>
         </w:rPr>
-        <w:t xml:space="preserve">Non-destructive testing (NDT) and evaluation is a key technology to ensure the quality and safety of </w:t>
-      </w:r>
-      <w:bookmarkStart w:id="0" w:name="_GoBack"/>
-      <w:bookmarkEnd w:id="0"/>
-      <w:r>
-        <w:rPr>
-          <w:rFonts w:cs="Times New Roman"/>
-        </w:rPr>
-        <w:t xml:space="preserve">major engineering equipment and product manufacturing, and is an effective means to ensure the quality of materials and achieve quality control. In industrial production, steel is used in a wide range of applications, such as rail transportation, aviation, ships and wind turbine blades. With the extension of service time, fatigue occurs in steel parts, which is a complex, multi-scale and random degradation process </w:t>
+        <w:t xml:space="preserve">Non-destructive testing (NDT) and evaluation is a key technology to ensure the quality and safety of major engineering equipment and product manufacturing, and is an effective means to ensure the quality of materials and achieve quality control. In industrial production, steel is used in a wide range of applications, such as rail transportation, aviation, ships and wind turbine blades. With the extension of service time, fatigue occurs in steel parts, which is a complex, multi-scale and random degradation process </w:t>
       </w:r>
       <w:r>
         <w:rPr>
@@ -3855,7 +3847,7 @@
           <w:szCs w:val="20"/>
         </w:rPr>
         <w:drawing>
-          <wp:inline distT="0" distB="0" distL="0" distR="0">
+          <wp:inline distT="0" distB="0" distL="0" distR="0" wp14:anchorId="0299E4F1" wp14:editId="64F09FA1">
             <wp:extent cx="2474514" cy="2221621"/>
             <wp:effectExtent l="0" t="0" r="2540" b="7620"/>
             <wp:docPr id="35" name="图片 35"/>
@@ -4093,7 +4085,7 @@
           <w:i/>
           <w:position w:val="-10"/>
         </w:rPr>
-        <w:object w:dxaOrig="1260" w:dyaOrig="320">
+        <w:object w:dxaOrig="1260" w:dyaOrig="320" w14:anchorId="7E28D886">
           <v:shapetype id="_x0000_t75" coordsize="21600,21600" o:spt="75" o:preferrelative="t" path="m@4@5l@4@11@9@11@9@5xe" filled="f" stroked="f">
             <v:stroke joinstyle="miter"/>
             <v:formulas>
@@ -4113,10 +4105,10 @@
             <v:path o:extrusionok="f" gradientshapeok="t" o:connecttype="rect"/>
             <o:lock v:ext="edit" aspectratio="t"/>
           </v:shapetype>
-          <v:shape id="_x0000_i1025" type="#_x0000_t75" style="width:52.7pt;height:14.05pt" o:ole="">
+          <v:shape id="_x0000_i1025" type="#_x0000_t75" style="width:52.8pt;height:14pt" o:ole="">
             <v:imagedata r:id="rId9" o:title=""/>
           </v:shape>
-          <o:OLEObject Type="Embed" ProgID="Equation.DSMT4" ShapeID="_x0000_i1025" DrawAspect="Content" ObjectID="_1701238281" r:id="rId10"/>
+          <o:OLEObject Type="Embed" ProgID="Equation.DSMT4" ShapeID="_x0000_i1025" DrawAspect="Content" ObjectID="_1718006782" r:id="rId10"/>
         </w:object>
       </w:r>
       <w:r>
@@ -4154,11 +4146,11 @@
           <w:rFonts w:cs="Times New Roman"/>
           <w:position w:val="-188"/>
         </w:rPr>
-        <w:object w:dxaOrig="4940" w:dyaOrig="2700">
-          <v:shape id="_x0000_i1026" type="#_x0000_t75" style="width:194.95pt;height:106.25pt" o:ole="">
+        <w:object w:dxaOrig="4940" w:dyaOrig="2700" w14:anchorId="00079940">
+          <v:shape id="_x0000_i1026" type="#_x0000_t75" style="width:194.8pt;height:106.4pt" o:ole="">
             <v:imagedata r:id="rId11" o:title=""/>
           </v:shape>
-          <o:OLEObject Type="Embed" ProgID="Equation.DSMT4" ShapeID="_x0000_i1026" DrawAspect="Content" ObjectID="_1701238282" r:id="rId12"/>
+          <o:OLEObject Type="Embed" ProgID="Equation.DSMT4" ShapeID="_x0000_i1026" DrawAspect="Content" ObjectID="_1718006783" r:id="rId12"/>
         </w:object>
       </w:r>
     </w:p>
@@ -4185,11 +4177,11 @@
           <w:rFonts w:cs="Times New Roman"/>
           <w:position w:val="-12"/>
         </w:rPr>
-        <w:object w:dxaOrig="2280" w:dyaOrig="440">
-          <v:shape id="_x0000_i1027" type="#_x0000_t75" style="width:77.25pt;height:14.05pt" o:ole="">
+        <w:object w:dxaOrig="2280" w:dyaOrig="440" w14:anchorId="3E8ED66F">
+          <v:shape id="_x0000_i1027" type="#_x0000_t75" style="width:77.2pt;height:14pt" o:ole="">
             <v:imagedata r:id="rId13" o:title=""/>
           </v:shape>
-          <o:OLEObject Type="Embed" ProgID="Equation.DSMT4" ShapeID="_x0000_i1027" DrawAspect="Content" ObjectID="_1701238283" r:id="rId14"/>
+          <o:OLEObject Type="Embed" ProgID="Equation.DSMT4" ShapeID="_x0000_i1027" DrawAspect="Content" ObjectID="_1718006784" r:id="rId14"/>
         </w:object>
       </w:r>
       <w:r>
@@ -4206,20 +4198,20 @@
         </w:rPr>
         <w:t xml:space="preserve"> </w:t>
       </w:r>
-      <w:bookmarkStart w:id="1" w:name="MTBlankEqn"/>
+      <w:bookmarkStart w:id="0" w:name="MTBlankEqn"/>
       <w:r>
         <w:rPr>
           <w:rFonts w:cs="Times New Roman"/>
           <w:position w:val="-16"/>
         </w:rPr>
-        <w:object w:dxaOrig="1880" w:dyaOrig="520">
-          <v:shape id="_x0000_i1028" type="#_x0000_t75" style="width:60.6pt;height:17.55pt" o:ole="">
+        <w:object w:dxaOrig="1880" w:dyaOrig="520" w14:anchorId="08C54449">
+          <v:shape id="_x0000_i1028" type="#_x0000_t75" style="width:60.8pt;height:17.6pt" o:ole="">
             <v:imagedata r:id="rId15" o:title=""/>
           </v:shape>
-          <o:OLEObject Type="Embed" ProgID="Equation.DSMT4" ShapeID="_x0000_i1028" DrawAspect="Content" ObjectID="_1701238284" r:id="rId16"/>
+          <o:OLEObject Type="Embed" ProgID="Equation.DSMT4" ShapeID="_x0000_i1028" DrawAspect="Content" ObjectID="_1718006785" r:id="rId16"/>
         </w:object>
       </w:r>
-      <w:bookmarkEnd w:id="1"/>
+      <w:bookmarkEnd w:id="0"/>
       <w:r>
         <w:rPr>
           <w:rFonts w:cs="Times New Roman"/>
@@ -4231,11 +4223,11 @@
           <w:rFonts w:cs="Times New Roman"/>
           <w:position w:val="-10"/>
         </w:rPr>
-        <w:object w:dxaOrig="1660" w:dyaOrig="420">
-          <v:shape id="_x0000_i1029" type="#_x0000_t75" style="width:52.7pt;height:14.05pt" o:ole="">
+        <w:object w:dxaOrig="1660" w:dyaOrig="420" w14:anchorId="12D94B1C">
+          <v:shape id="_x0000_i1029" type="#_x0000_t75" style="width:52.8pt;height:14pt" o:ole="">
             <v:imagedata r:id="rId17" o:title=""/>
           </v:shape>
-          <o:OLEObject Type="Embed" ProgID="Equation.DSMT4" ShapeID="_x0000_i1029" DrawAspect="Content" ObjectID="_1701238285" r:id="rId18"/>
+          <o:OLEObject Type="Embed" ProgID="Equation.DSMT4" ShapeID="_x0000_i1029" DrawAspect="Content" ObjectID="_1718006786" r:id="rId18"/>
         </w:object>
       </w:r>
       <w:r>
@@ -4836,11 +4828,11 @@
         <w:rPr>
           <w:rFonts w:cs="Times New Roman"/>
         </w:rPr>
-        <w:object w:dxaOrig="2600" w:dyaOrig="600">
-          <v:shape id="_x0000_i1030" type="#_x0000_t75" style="width:129.95pt;height:29.85pt" o:ole="">
+        <w:object w:dxaOrig="2600" w:dyaOrig="600" w14:anchorId="3523398E">
+          <v:shape id="_x0000_i1030" type="#_x0000_t75" style="width:130pt;height:30pt" o:ole="">
             <v:imagedata r:id="rId19" o:title=""/>
           </v:shape>
-          <o:OLEObject Type="Embed" ProgID="Equation.DSMT4" ShapeID="_x0000_i1030" DrawAspect="Content" ObjectID="_1701238286" r:id="rId20"/>
+          <o:OLEObject Type="Embed" ProgID="Equation.DSMT4" ShapeID="_x0000_i1030" DrawAspect="Content" ObjectID="_1718006787" r:id="rId20"/>
         </w:object>
       </w:r>
       <w:r>
@@ -4929,11 +4921,11 @@
           <w:rFonts w:cs="Times New Roman"/>
           <w:position w:val="-6"/>
         </w:rPr>
-        <w:object w:dxaOrig="980" w:dyaOrig="279">
-          <v:shape id="_x0000_i1031" type="#_x0000_t75" style="width:48.3pt;height:14.05pt" o:ole="">
+        <w:object w:dxaOrig="980" w:dyaOrig="279" w14:anchorId="2363C1E6">
+          <v:shape id="_x0000_i1031" type="#_x0000_t75" style="width:48.4pt;height:14pt" o:ole="">
             <v:imagedata r:id="rId21" o:title=""/>
           </v:shape>
-          <o:OLEObject Type="Embed" ProgID="Equation.DSMT4" ShapeID="_x0000_i1031" DrawAspect="Content" ObjectID="_1701238287" r:id="rId22"/>
+          <o:OLEObject Type="Embed" ProgID="Equation.DSMT4" ShapeID="_x0000_i1031" DrawAspect="Content" ObjectID="_1718006788" r:id="rId22"/>
         </w:object>
       </w:r>
       <w:r>
@@ -4960,11 +4952,11 @@
           <w:rFonts w:cs="Times New Roman"/>
           <w:position w:val="-10"/>
         </w:rPr>
-        <w:object w:dxaOrig="960" w:dyaOrig="300">
-          <v:shape id="_x0000_i1032" type="#_x0000_t75" style="width:48.3pt;height:14.05pt" o:ole="">
+        <w:object w:dxaOrig="960" w:dyaOrig="300" w14:anchorId="451248B4">
+          <v:shape id="_x0000_i1032" type="#_x0000_t75" style="width:48.4pt;height:14pt" o:ole="">
             <v:imagedata r:id="rId23" o:title=""/>
           </v:shape>
-          <o:OLEObject Type="Embed" ProgID="Equation.DSMT4" ShapeID="_x0000_i1032" DrawAspect="Content" ObjectID="_1701238288" r:id="rId24"/>
+          <o:OLEObject Type="Embed" ProgID="Equation.DSMT4" ShapeID="_x0000_i1032" DrawAspect="Content" ObjectID="_1718006789" r:id="rId24"/>
         </w:object>
       </w:r>
       <w:r>
@@ -4978,11 +4970,11 @@
           <w:rFonts w:cs="Times New Roman"/>
           <w:position w:val="-10"/>
         </w:rPr>
-        <w:object w:dxaOrig="220" w:dyaOrig="240">
-          <v:shape id="_x0000_i1033" type="#_x0000_t75" style="width:11.4pt;height:11.4pt" o:ole="">
+        <w:object w:dxaOrig="220" w:dyaOrig="240" w14:anchorId="697C0B69">
+          <v:shape id="_x0000_i1033" type="#_x0000_t75" style="width:11.2pt;height:11.6pt" o:ole="">
             <v:imagedata r:id="rId25" o:title=""/>
           </v:shape>
-          <o:OLEObject Type="Embed" ProgID="Equation.DSMT4" ShapeID="_x0000_i1033" DrawAspect="Content" ObjectID="_1701238289" r:id="rId26"/>
+          <o:OLEObject Type="Embed" ProgID="Equation.DSMT4" ShapeID="_x0000_i1033" DrawAspect="Content" ObjectID="_1718006790" r:id="rId26"/>
         </w:object>
       </w:r>
       <w:r>
@@ -5022,11 +5014,11 @@
           <w:rFonts w:cs="Times New Roman"/>
           <w:position w:val="-10"/>
         </w:rPr>
-        <w:object w:dxaOrig="980" w:dyaOrig="320">
-          <v:shape id="_x0000_i1034" type="#_x0000_t75" style="width:48.3pt;height:16.7pt" o:ole="">
+        <w:object w:dxaOrig="980" w:dyaOrig="320" w14:anchorId="56CEBC2C">
+          <v:shape id="_x0000_i1034" type="#_x0000_t75" style="width:48.4pt;height:16.8pt" o:ole="">
             <v:imagedata r:id="rId27" o:title=""/>
           </v:shape>
-          <o:OLEObject Type="Embed" ProgID="Equation.DSMT4" ShapeID="_x0000_i1034" DrawAspect="Content" ObjectID="_1701238290" r:id="rId28"/>
+          <o:OLEObject Type="Embed" ProgID="Equation.DSMT4" ShapeID="_x0000_i1034" DrawAspect="Content" ObjectID="_1718006791" r:id="rId28"/>
         </w:object>
       </w:r>
       <w:r>
@@ -5040,11 +5032,11 @@
           <w:rFonts w:cs="Times New Roman"/>
           <w:position w:val="-10"/>
         </w:rPr>
-        <w:object w:dxaOrig="279" w:dyaOrig="279">
-          <v:shape id="_x0000_i1035" type="#_x0000_t75" style="width:14.05pt;height:14.05pt" o:ole="">
+        <w:object w:dxaOrig="279" w:dyaOrig="279" w14:anchorId="5415B595">
+          <v:shape id="_x0000_i1035" type="#_x0000_t75" style="width:14pt;height:14pt" o:ole="">
             <v:imagedata r:id="rId29" o:title=""/>
           </v:shape>
-          <o:OLEObject Type="Embed" ProgID="Equation.DSMT4" ShapeID="_x0000_i1035" DrawAspect="Content" ObjectID="_1701238291" r:id="rId30"/>
+          <o:OLEObject Type="Embed" ProgID="Equation.DSMT4" ShapeID="_x0000_i1035" DrawAspect="Content" ObjectID="_1718006792" r:id="rId30"/>
         </w:object>
       </w:r>
       <w:r>
@@ -5134,11 +5126,11 @@
           <w:position w:val="-28"/>
           <w:szCs w:val="20"/>
         </w:rPr>
-        <w:object w:dxaOrig="1880" w:dyaOrig="680">
-          <v:shape id="_x0000_i1036" type="#_x0000_t75" style="width:91.3pt;height:34.25pt" o:ole="">
+        <w:object w:dxaOrig="1880" w:dyaOrig="680" w14:anchorId="5FE3E78C">
+          <v:shape id="_x0000_i1036" type="#_x0000_t75" style="width:91.2pt;height:34.4pt" o:ole="">
             <v:imagedata r:id="rId31" o:title=""/>
           </v:shape>
-          <o:OLEObject Type="Embed" ProgID="Equation.DSMT4" ShapeID="_x0000_i1036" DrawAspect="Content" ObjectID="_1701238292" r:id="rId32"/>
+          <o:OLEObject Type="Embed" ProgID="Equation.DSMT4" ShapeID="_x0000_i1036" DrawAspect="Content" ObjectID="_1718006793" r:id="rId32"/>
         </w:object>
       </w:r>
       <w:r>
@@ -5201,11 +5193,11 @@
           <w:position w:val="-10"/>
           <w:szCs w:val="20"/>
         </w:rPr>
-        <w:object w:dxaOrig="260" w:dyaOrig="300">
-          <v:shape id="_x0000_i1037" type="#_x0000_t75" style="width:11.4pt;height:16.7pt" o:ole="">
+        <w:object w:dxaOrig="260" w:dyaOrig="300" w14:anchorId="4536DE92">
+          <v:shape id="_x0000_i1037" type="#_x0000_t75" style="width:11.6pt;height:16.8pt" o:ole="">
             <v:imagedata r:id="rId33" o:title=""/>
           </v:shape>
-          <o:OLEObject Type="Embed" ProgID="Equation.DSMT4" ShapeID="_x0000_i1037" DrawAspect="Content" ObjectID="_1701238293" r:id="rId34"/>
+          <o:OLEObject Type="Embed" ProgID="Equation.DSMT4" ShapeID="_x0000_i1037" DrawAspect="Content" ObjectID="_1718006794" r:id="rId34"/>
         </w:object>
       </w:r>
       <w:r>
@@ -5236,11 +5228,11 @@
           <w:position w:val="-10"/>
           <w:szCs w:val="20"/>
         </w:rPr>
-        <w:object w:dxaOrig="220" w:dyaOrig="240">
-          <v:shape id="_x0000_i1038" type="#_x0000_t75" style="width:9.65pt;height:11.4pt" o:ole="">
+        <w:object w:dxaOrig="220" w:dyaOrig="240" w14:anchorId="6505526A">
+          <v:shape id="_x0000_i1038" type="#_x0000_t75" style="width:9.6pt;height:11.6pt" o:ole="">
             <v:imagedata r:id="rId35" o:title=""/>
           </v:shape>
-          <o:OLEObject Type="Embed" ProgID="Equation.DSMT4" ShapeID="_x0000_i1038" DrawAspect="Content" ObjectID="_1701238294" r:id="rId36"/>
+          <o:OLEObject Type="Embed" ProgID="Equation.DSMT4" ShapeID="_x0000_i1038" DrawAspect="Content" ObjectID="_1718006795" r:id="rId36"/>
         </w:object>
       </w:r>
       <w:r>
@@ -5386,11 +5378,11 @@
           <w:position w:val="-26"/>
           <w:szCs w:val="20"/>
         </w:rPr>
-        <w:object w:dxaOrig="3620" w:dyaOrig="620">
-          <v:shape id="_x0000_i1039" type="#_x0000_t75" style="width:181.75pt;height:32.5pt" o:ole="">
+        <w:object w:dxaOrig="3620" w:dyaOrig="620" w14:anchorId="1837A25F">
+          <v:shape id="_x0000_i1039" type="#_x0000_t75" style="width:181.6pt;height:32.4pt" o:ole="">
             <v:imagedata r:id="rId37" o:title=""/>
           </v:shape>
-          <o:OLEObject Type="Embed" ProgID="Equation.DSMT4" ShapeID="_x0000_i1039" DrawAspect="Content" ObjectID="_1701238295" r:id="rId38"/>
+          <o:OLEObject Type="Embed" ProgID="Equation.DSMT4" ShapeID="_x0000_i1039" DrawAspect="Content" ObjectID="_1718006796" r:id="rId38"/>
         </w:object>
       </w:r>
       <w:r>
@@ -5444,11 +5436,11 @@
           <w:rFonts w:cs="Times New Roman"/>
           <w:position w:val="-12"/>
         </w:rPr>
-        <w:object w:dxaOrig="1820" w:dyaOrig="340">
-          <v:shape id="_x0000_i1040" type="#_x0000_t75" style="width:91.3pt;height:16.7pt" o:ole="">
+        <w:object w:dxaOrig="1820" w:dyaOrig="340" w14:anchorId="295CE5A3">
+          <v:shape id="_x0000_i1040" type="#_x0000_t75" style="width:91.2pt;height:16.8pt" o:ole="">
             <v:imagedata r:id="rId39" o:title=""/>
           </v:shape>
-          <o:OLEObject Type="Embed" ProgID="Equation.DSMT4" ShapeID="_x0000_i1040" DrawAspect="Content" ObjectID="_1701238296" r:id="rId40"/>
+          <o:OLEObject Type="Embed" ProgID="Equation.DSMT4" ShapeID="_x0000_i1040" DrawAspect="Content" ObjectID="_1718006797" r:id="rId40"/>
         </w:object>
       </w:r>
       <w:r>
@@ -5647,11 +5639,11 @@
           <w:position w:val="-12"/>
           <w:szCs w:val="20"/>
         </w:rPr>
-        <w:object w:dxaOrig="1080" w:dyaOrig="340">
-          <v:shape id="_x0000_i1041" type="#_x0000_t75" style="width:55.3pt;height:16.7pt" o:ole="">
+        <w:object w:dxaOrig="1080" w:dyaOrig="340" w14:anchorId="6BE270DC">
+          <v:shape id="_x0000_i1041" type="#_x0000_t75" style="width:55.2pt;height:16.8pt" o:ole="">
             <v:imagedata r:id="rId41" o:title=""/>
           </v:shape>
-          <o:OLEObject Type="Embed" ProgID="Equation.DSMT4" ShapeID="_x0000_i1041" DrawAspect="Content" ObjectID="_1701238297" r:id="rId42"/>
+          <o:OLEObject Type="Embed" ProgID="Equation.DSMT4" ShapeID="_x0000_i1041" DrawAspect="Content" ObjectID="_1718006798" r:id="rId42"/>
         </w:object>
       </w:r>
       <w:r>
@@ -5730,11 +5722,11 @@
           <w:position w:val="-14"/>
           <w:szCs w:val="20"/>
         </w:rPr>
-        <w:object w:dxaOrig="1719" w:dyaOrig="420">
-          <v:shape id="_x0000_i1042" type="#_x0000_t75" style="width:83.4pt;height:19.3pt" o:ole="">
+        <w:object w:dxaOrig="1719" w:dyaOrig="420" w14:anchorId="69108F2C">
+          <v:shape id="_x0000_i1042" type="#_x0000_t75" style="width:83.2pt;height:19.2pt" o:ole="">
             <v:imagedata r:id="rId43" o:title=""/>
           </v:shape>
-          <o:OLEObject Type="Embed" ProgID="Equation.DSMT4" ShapeID="_x0000_i1042" DrawAspect="Content" ObjectID="_1701238298" r:id="rId44"/>
+          <o:OLEObject Type="Embed" ProgID="Equation.DSMT4" ShapeID="_x0000_i1042" DrawAspect="Content" ObjectID="_1718006799" r:id="rId44"/>
         </w:object>
       </w:r>
       <w:r>
@@ -5813,11 +5805,11 @@
           <w:position w:val="-10"/>
           <w:szCs w:val="20"/>
         </w:rPr>
-        <w:object w:dxaOrig="1400" w:dyaOrig="420">
-          <v:shape id="_x0000_i1043" type="#_x0000_t75" style="width:69.35pt;height:19.3pt" o:ole="">
+        <w:object w:dxaOrig="1400" w:dyaOrig="420" w14:anchorId="3B517083">
+          <v:shape id="_x0000_i1043" type="#_x0000_t75" style="width:69.2pt;height:19.2pt" o:ole="">
             <v:imagedata r:id="rId45" o:title=""/>
           </v:shape>
-          <o:OLEObject Type="Embed" ProgID="Equation.DSMT4" ShapeID="_x0000_i1043" DrawAspect="Content" ObjectID="_1701238299" r:id="rId46"/>
+          <o:OLEObject Type="Embed" ProgID="Equation.DSMT4" ShapeID="_x0000_i1043" DrawAspect="Content" ObjectID="_1718006800" r:id="rId46"/>
         </w:object>
       </w:r>
       <w:r>
@@ -5896,11 +5888,11 @@
           <w:position w:val="-16"/>
           <w:szCs w:val="20"/>
         </w:rPr>
-        <w:object w:dxaOrig="2079" w:dyaOrig="420">
-          <v:shape id="_x0000_i1044" type="#_x0000_t75" style="width:104.5pt;height:19.3pt" o:ole="">
+        <w:object w:dxaOrig="2079" w:dyaOrig="420" w14:anchorId="3E563026">
+          <v:shape id="_x0000_i1044" type="#_x0000_t75" style="width:104.4pt;height:19.2pt" o:ole="">
             <v:imagedata r:id="rId47" o:title=""/>
           </v:shape>
-          <o:OLEObject Type="Embed" ProgID="Equation.DSMT4" ShapeID="_x0000_i1044" DrawAspect="Content" ObjectID="_1701238300" r:id="rId48"/>
+          <o:OLEObject Type="Embed" ProgID="Equation.DSMT4" ShapeID="_x0000_i1044" DrawAspect="Content" ObjectID="_1718006801" r:id="rId48"/>
         </w:object>
       </w:r>
       <w:r>
@@ -6053,11 +6045,11 @@
           <w:rFonts w:cs="Times New Roman"/>
           <w:position w:val="-14"/>
         </w:rPr>
-        <w:object w:dxaOrig="2659" w:dyaOrig="380">
-          <v:shape id="_x0000_i1045" type="#_x0000_t75" style="width:132.6pt;height:19.3pt" o:ole="">
+        <w:object w:dxaOrig="2659" w:dyaOrig="380" w14:anchorId="0B82047D">
+          <v:shape id="_x0000_i1045" type="#_x0000_t75" style="width:132.4pt;height:19.2pt" o:ole="">
             <v:imagedata r:id="rId49" o:title=""/>
           </v:shape>
-          <o:OLEObject Type="Embed" ProgID="Equation.DSMT4" ShapeID="_x0000_i1045" DrawAspect="Content" ObjectID="_1701238301" r:id="rId50"/>
+          <o:OLEObject Type="Embed" ProgID="Equation.DSMT4" ShapeID="_x0000_i1045" DrawAspect="Content" ObjectID="_1718006802" r:id="rId50"/>
         </w:object>
       </w:r>
       <w:r>
@@ -6092,11 +6084,11 @@
           <w:rFonts w:cs="Times New Roman"/>
           <w:position w:val="-12"/>
         </w:rPr>
-        <w:object w:dxaOrig="1440" w:dyaOrig="340">
-          <v:shape id="_x0000_i1046" type="#_x0000_t75" style="width:1in;height:16.7pt" o:ole="">
+        <w:object w:dxaOrig="1440" w:dyaOrig="340" w14:anchorId="15F2EB5B">
+          <v:shape id="_x0000_i1046" type="#_x0000_t75" style="width:1in;height:16.8pt" o:ole="">
             <v:imagedata r:id="rId51" o:title=""/>
           </v:shape>
-          <o:OLEObject Type="Embed" ProgID="Equation.DSMT4" ShapeID="_x0000_i1046" DrawAspect="Content" ObjectID="_1701238302" r:id="rId52"/>
+          <o:OLEObject Type="Embed" ProgID="Equation.DSMT4" ShapeID="_x0000_i1046" DrawAspect="Content" ObjectID="_1718006803" r:id="rId52"/>
         </w:object>
       </w:r>
       <w:r>
@@ -6110,11 +6102,11 @@
           <w:rFonts w:cs="Times New Roman"/>
           <w:position w:val="-10"/>
         </w:rPr>
-        <w:object w:dxaOrig="1080" w:dyaOrig="300">
-          <v:shape id="_x0000_i1047" type="#_x0000_t75" style="width:52.7pt;height:14.05pt" o:ole="">
+        <w:object w:dxaOrig="1080" w:dyaOrig="300" w14:anchorId="233BC186">
+          <v:shape id="_x0000_i1047" type="#_x0000_t75" style="width:52.8pt;height:14pt" o:ole="">
             <v:imagedata r:id="rId53" o:title=""/>
           </v:shape>
-          <o:OLEObject Type="Embed" ProgID="Equation.DSMT4" ShapeID="_x0000_i1047" DrawAspect="Content" ObjectID="_1701238303" r:id="rId54"/>
+          <o:OLEObject Type="Embed" ProgID="Equation.DSMT4" ShapeID="_x0000_i1047" DrawAspect="Content" ObjectID="_1718006804" r:id="rId54"/>
         </w:object>
       </w:r>
       <w:r>
@@ -6210,11 +6202,11 @@
           <w:position w:val="-28"/>
           <w:szCs w:val="20"/>
         </w:rPr>
-        <w:object w:dxaOrig="2320" w:dyaOrig="499">
-          <v:shape id="_x0000_i1048" type="#_x0000_t75" style="width:116.8pt;height:26.35pt" o:ole="">
+        <w:object w:dxaOrig="2320" w:dyaOrig="499" w14:anchorId="467C05C0">
+          <v:shape id="_x0000_i1048" type="#_x0000_t75" style="width:116.8pt;height:26.4pt" o:ole="">
             <v:imagedata r:id="rId55" o:title=""/>
           </v:shape>
-          <o:OLEObject Type="Embed" ProgID="Equation.DSMT4" ShapeID="_x0000_i1048" DrawAspect="Content" ObjectID="_1701238304" r:id="rId56"/>
+          <o:OLEObject Type="Embed" ProgID="Equation.DSMT4" ShapeID="_x0000_i1048" DrawAspect="Content" ObjectID="_1718006805" r:id="rId56"/>
         </w:object>
       </w:r>
       <w:r>
@@ -6268,11 +6260,11 @@
           <w:rFonts w:cs="Times New Roman"/>
           <w:position w:val="-10"/>
         </w:rPr>
-        <w:object w:dxaOrig="2020" w:dyaOrig="279">
-          <v:shape id="_x0000_i1049" type="#_x0000_t75" style="width:101pt;height:12.3pt" o:ole="">
+        <w:object w:dxaOrig="2020" w:dyaOrig="279" w14:anchorId="1EF568F3">
+          <v:shape id="_x0000_i1049" type="#_x0000_t75" style="width:101.2pt;height:12.4pt" o:ole="">
             <v:imagedata r:id="rId57" o:title=""/>
           </v:shape>
-          <o:OLEObject Type="Embed" ProgID="Equation.DSMT4" ShapeID="_x0000_i1049" DrawAspect="Content" ObjectID="_1701238305" r:id="rId58"/>
+          <o:OLEObject Type="Embed" ProgID="Equation.DSMT4" ShapeID="_x0000_i1049" DrawAspect="Content" ObjectID="_1718006806" r:id="rId58"/>
         </w:object>
       </w:r>
       <w:r>
@@ -7059,7 +7051,7 @@
           <w:noProof/>
         </w:rPr>
         <w:drawing>
-          <wp:inline distT="0" distB="0" distL="0" distR="0">
+          <wp:inline distT="0" distB="0" distL="0" distR="0" wp14:anchorId="47C7EFB8" wp14:editId="5C443D95">
             <wp:extent cx="2501900" cy="1408394"/>
             <wp:effectExtent l="0" t="0" r="0" b="1905"/>
             <wp:docPr id="3" name="图片 3" descr="C:\Users\idmin\Desktop\激光热成像\paper_1\Figure\Laser\Laser_1.tif"/>
@@ -7185,7 +7177,7 @@
           <w:szCs w:val="21"/>
         </w:rPr>
         <w:drawing>
-          <wp:inline distT="0" distB="0" distL="0" distR="0">
+          <wp:inline distT="0" distB="0" distL="0" distR="0" wp14:anchorId="40FB71DE" wp14:editId="094C2B57">
             <wp:extent cx="2374490" cy="1755650"/>
             <wp:effectExtent l="0" t="0" r="6985" b="0"/>
             <wp:docPr id="4" name="图片 4"/>
@@ -7443,7 +7435,7 @@
           <w:lang w:eastAsia="zh-CN"/>
         </w:rPr>
         <w:drawing>
-          <wp:inline distT="0" distB="0" distL="0" distR="0" wp14:anchorId="4ED96F47" wp14:editId="068EE491">
+          <wp:inline distT="0" distB="0" distL="0" distR="0" wp14:anchorId="4A276C57" wp14:editId="6574273C">
             <wp:extent cx="2396249" cy="1781251"/>
             <wp:effectExtent l="0" t="0" r="4445" b="0"/>
             <wp:docPr id="30" name="图片 30"/>
@@ -7531,7 +7523,7 @@
           <w:lang w:eastAsia="zh-CN"/>
         </w:rPr>
         <w:drawing>
-          <wp:inline distT="0" distB="0" distL="0" distR="0">
+          <wp:inline distT="0" distB="0" distL="0" distR="0" wp14:anchorId="34121CA3" wp14:editId="35E16C03">
             <wp:extent cx="2180488" cy="1656353"/>
             <wp:effectExtent l="0" t="0" r="0" b="1270"/>
             <wp:docPr id="33" name="图片 33"/>
@@ -8351,7 +8343,7 @@
         </w:rPr>
         <w:lastRenderedPageBreak/>
         <w:drawing>
-          <wp:inline distT="0" distB="0" distL="0" distR="0">
+          <wp:inline distT="0" distB="0" distL="0" distR="0" wp14:anchorId="23F97DEB" wp14:editId="35605725">
             <wp:extent cx="2358853" cy="1426191"/>
             <wp:effectExtent l="0" t="0" r="3810" b="3175"/>
             <wp:docPr id="8" name="图片 8"/>
@@ -8827,7 +8819,7 @@
           <w:lang w:eastAsia="zh-CN"/>
         </w:rPr>
         <w:drawing>
-          <wp:inline distT="0" distB="0" distL="0" distR="0">
+          <wp:inline distT="0" distB="0" distL="0" distR="0" wp14:anchorId="4BFBF7D0" wp14:editId="1C5ECA72">
             <wp:extent cx="2422088" cy="1935272"/>
             <wp:effectExtent l="0" t="0" r="0" b="8255"/>
             <wp:docPr id="13" name="图片 13"/>
@@ -8943,7 +8935,7 @@
           <w:lang w:eastAsia="zh-CN"/>
         </w:rPr>
         <w:drawing>
-          <wp:inline distT="0" distB="0" distL="0" distR="0">
+          <wp:inline distT="0" distB="0" distL="0" distR="0" wp14:anchorId="7B892FC2" wp14:editId="58FA1618">
             <wp:extent cx="2383761" cy="1780674"/>
             <wp:effectExtent l="0" t="0" r="0" b="0"/>
             <wp:docPr id="27" name="图片 27"/>
@@ -9209,7 +9201,7 @@
           <w:lang w:eastAsia="zh-CN"/>
         </w:rPr>
         <w:drawing>
-          <wp:inline distT="0" distB="0" distL="0" distR="0">
+          <wp:inline distT="0" distB="0" distL="0" distR="0" wp14:anchorId="0D2E70DC" wp14:editId="49AC6F1A">
             <wp:extent cx="2420908" cy="1961718"/>
             <wp:effectExtent l="0" t="0" r="0" b="635"/>
             <wp:docPr id="24" name="图片 24"/>
@@ -9397,14 +9389,14 @@
         <w:rPr>
           <w:rFonts w:cs="Times New Roman"/>
         </w:rPr>
-        <w:t xml:space="preserve">. We can see that the temperature at each point is increasing as the heating time increases. In the first 500ms, the rate of increase of the defect temperature is not significantly different. However, </w:t>
+        <w:t xml:space="preserve">. We can see that the temperature at each point is increasing as the heating time increases. In the first 500ms, the rate of increase of the defect </w:t>
       </w:r>
       <w:r>
         <w:rPr>
           <w:rFonts w:cs="Times New Roman"/>
         </w:rPr>
         <w:lastRenderedPageBreak/>
-        <w:t>during the heating phase from 500ms to 1000ms, the defect temperature increases at a rate significantly higher than the surrounding temperature. When in the cooling stage from 1000ms to 2000ms, the defect temperature decreases slower and the temperature is significantly higher than the surrounding temperature. This phenomenon can be explained from the heat conduction theory. Because the thermal conductivity of the air inside the defect is much smaller than the thermal conductivity of the metal, so the heat accumulates in the air domain at the defect resulting in a higher temperature. During the cooling phase, it is easy to discern the presence of defects in the infrared image because the defect temperature will be higher than the surrounding temperature.</w:t>
+        <w:t>temperature is not significantly different. However, during the heating phase from 500ms to 1000ms, the defect temperature increases at a rate significantly higher than the surrounding temperature. When in the cooling stage from 1000ms to 2000ms, the defect temperature decreases slower and the temperature is significantly higher than the surrounding temperature. This phenomenon can be explained from the heat conduction theory. Because the thermal conductivity of the air inside the defect is much smaller than the thermal conductivity of the metal, so the heat accumulates in the air domain at the defect resulting in a higher temperature. During the cooling phase, it is easy to discern the presence of defects in the infrared image because the defect temperature will be higher than the surrounding temperature.</w:t>
       </w:r>
       <w:r>
         <w:rPr>
@@ -9464,7 +9456,7 @@
           <w:lang w:eastAsia="zh-CN"/>
         </w:rPr>
         <w:drawing>
-          <wp:inline distT="0" distB="0" distL="0" distR="0">
+          <wp:inline distT="0" distB="0" distL="0" distR="0" wp14:anchorId="772F27B6" wp14:editId="67136734">
             <wp:extent cx="2101645" cy="1711159"/>
             <wp:effectExtent l="0" t="0" r="0" b="0"/>
             <wp:docPr id="17" name="图片 17"/>
@@ -9618,7 +9610,7 @@
           <w:lang w:eastAsia="zh-CN"/>
         </w:rPr>
         <w:drawing>
-          <wp:inline distT="0" distB="0" distL="0" distR="0">
+          <wp:inline distT="0" distB="0" distL="0" distR="0" wp14:anchorId="6E6B19EB" wp14:editId="1DCE3905">
             <wp:extent cx="2278196" cy="1997105"/>
             <wp:effectExtent l="0" t="0" r="8255" b="3175"/>
             <wp:docPr id="2" name="图片 2"/>
@@ -9722,6 +9714,15 @@
         </w:rPr>
         <w:t>Infrared images of metal surfaces with defects during the cooling process</w:t>
       </w:r>
+      <w:r>
+        <w:rPr>
+          <w:rFonts w:cs="Times New Roman"/>
+          <w:bCs/>
+          <w:sz w:val="18"/>
+          <w:szCs w:val="18"/>
+        </w:rPr>
+        <w:t>.</w:t>
+      </w:r>
     </w:p>
     <w:p>
       <w:pPr>
@@ -9783,14 +9784,14 @@
           <w:rFonts w:cs="Times New Roman"/>
           <w:lang w:eastAsia="zh-CN"/>
         </w:rPr>
-        <w:t xml:space="preserve"> was recorded at the same position from the laser </w:t>
-      </w:r>
-      <w:r>
-        <w:rPr>
-          <w:rFonts w:cs="Times New Roman"/>
-          <w:lang w:eastAsia="zh-CN"/>
-        </w:rPr>
-        <w:t>center (which can be seen in Fig</w:t>
+        <w:t xml:space="preserve"> </w:t>
+      </w:r>
+      <w:r>
+        <w:rPr>
+          <w:rFonts w:cs="Times New Roman"/>
+          <w:lang w:eastAsia="zh-CN"/>
+        </w:rPr>
+        <w:t>was recorded at the same position from the laser center (which can be seen in Fig</w:t>
       </w:r>
       <w:r>
         <w:rPr>
@@ -9925,7 +9926,7 @@
           <w:lang w:eastAsia="zh-CN"/>
         </w:rPr>
         <w:drawing>
-          <wp:inline distT="0" distB="0" distL="0" distR="0">
+          <wp:inline distT="0" distB="0" distL="0" distR="0" wp14:anchorId="0B6E36FB" wp14:editId="1E3FFD93">
             <wp:extent cx="2147672" cy="1764690"/>
             <wp:effectExtent l="0" t="0" r="5080" b="6985"/>
             <wp:docPr id="16" name="图片 16"/>
@@ -10053,7 +10054,7 @@
           <w:lang w:eastAsia="zh-CN"/>
         </w:rPr>
         <w:drawing>
-          <wp:inline distT="0" distB="0" distL="0" distR="0">
+          <wp:inline distT="0" distB="0" distL="0" distR="0" wp14:anchorId="17EFA155" wp14:editId="5F0D04CE">
             <wp:extent cx="2360295" cy="1974760"/>
             <wp:effectExtent l="0" t="0" r="1905" b="6985"/>
             <wp:docPr id="9" name="图片 9"/>
@@ -10338,14 +10339,7 @@
           <w:rFonts w:cs="Times New Roman"/>
           <w:lang w:eastAsia="zh-CN"/>
         </w:rPr>
-        <w:t>. A line segment 10</w:t>
-      </w:r>
-      <w:r>
-        <w:rPr>
-          <w:rFonts w:cs="Times New Roman"/>
-          <w:lang w:eastAsia="zh-CN"/>
-        </w:rPr>
-        <w:t xml:space="preserve">mm long and perpendicular to the </w:t>
+        <w:t xml:space="preserve">. A line </w:t>
       </w:r>
       <w:r>
         <w:rPr>
@@ -10353,7 +10347,14 @@
           <w:lang w:eastAsia="zh-CN"/>
         </w:rPr>
         <w:lastRenderedPageBreak/>
-        <w:t>defect is taken past the laser center point. The temperature on this line segment undergoes a heatin</w:t>
+        <w:t>segment 10</w:t>
+      </w:r>
+      <w:r>
+        <w:rPr>
+          <w:rFonts w:cs="Times New Roman"/>
+          <w:lang w:eastAsia="zh-CN"/>
+        </w:rPr>
+        <w:t>mm long and perpendicular to the defect is taken past the laser center point. The temperature on this line segment undergoes a heatin</w:t>
       </w:r>
       <w:r>
         <w:rPr>
@@ -11143,7 +11144,13 @@
         <w:rPr>
           <w:rFonts w:cs="Times New Roman"/>
         </w:rPr>
-        <w:t xml:space="preserve"> are used to obtain the two difference temperature features.</w:t>
+        <w:t xml:space="preserve"> are </w:t>
+      </w:r>
+      <w:r>
+        <w:rPr>
+          <w:rFonts w:cs="Times New Roman"/>
+        </w:rPr>
+        <w:t>used to obtain the two difference temperature features.</w:t>
       </w:r>
     </w:p>
     <w:p>
@@ -11495,7 +11502,7 @@
           <w:lang w:eastAsia="zh-CN"/>
         </w:rPr>
         <w:drawing>
-          <wp:inline distT="0" distB="0" distL="0" distR="0">
+          <wp:inline distT="0" distB="0" distL="0" distR="0" wp14:anchorId="117E4541" wp14:editId="3433901A">
             <wp:extent cx="2449714" cy="1690688"/>
             <wp:effectExtent l="0" t="0" r="8255" b="5080"/>
             <wp:docPr id="34" name="图片 34"/>
@@ -11778,7 +11785,7 @@
           <w:lang w:eastAsia="zh-CN"/>
         </w:rPr>
         <w:drawing>
-          <wp:inline distT="0" distB="0" distL="0" distR="0">
+          <wp:inline distT="0" distB="0" distL="0" distR="0" wp14:anchorId="392C05D8" wp14:editId="68E9057C">
             <wp:extent cx="2387792" cy="1782417"/>
             <wp:effectExtent l="0" t="0" r="0" b="0"/>
             <wp:docPr id="23" name="图片 23"/>
@@ -11873,8 +11880,9 @@
           <w:noProof/>
           <w:lang w:eastAsia="zh-CN"/>
         </w:rPr>
+        <w:lastRenderedPageBreak/>
         <w:drawing>
-          <wp:inline distT="0" distB="0" distL="0" distR="0">
+          <wp:inline distT="0" distB="0" distL="0" distR="0" wp14:anchorId="4E8453F7" wp14:editId="4596167A">
             <wp:extent cx="2412051" cy="1709530"/>
             <wp:effectExtent l="0" t="0" r="7620" b="0"/>
             <wp:docPr id="22" name="图片 22"/>
@@ -12038,17 +12046,7 @@
           <w:sz w:val="18"/>
           <w:szCs w:val="18"/>
         </w:rPr>
-        <w:t xml:space="preserve">. (a) indicates the </w:t>
-      </w:r>
-      <w:r>
-        <w:rPr>
-          <w:rFonts w:cs="Times New Roman"/>
-          <w:bCs/>
-          <w:sz w:val="18"/>
-          <w:szCs w:val="18"/>
-        </w:rPr>
-        <w:lastRenderedPageBreak/>
-        <w:t xml:space="preserve">CTF </w:t>
+        <w:t xml:space="preserve">. (a) indicates the CTF </w:t>
       </w:r>
       <w:r>
         <w:rPr>
@@ -12140,7 +12138,7 @@
           <w:lang w:eastAsia="zh-CN"/>
         </w:rPr>
         <w:drawing>
-          <wp:inline distT="0" distB="0" distL="0" distR="0">
+          <wp:inline distT="0" distB="0" distL="0" distR="0" wp14:anchorId="29E927CE" wp14:editId="70A8C95F">
             <wp:extent cx="1691376" cy="1380694"/>
             <wp:effectExtent l="0" t="0" r="4445" b="0"/>
             <wp:docPr id="18" name="图片 18"/>
@@ -12205,7 +12203,7 @@
           <w:lang w:eastAsia="zh-CN"/>
         </w:rPr>
         <w:drawing>
-          <wp:inline distT="0" distB="0" distL="0" distR="0">
+          <wp:inline distT="0" distB="0" distL="0" distR="0" wp14:anchorId="164242EA" wp14:editId="070DD929">
             <wp:extent cx="1728098" cy="1395300"/>
             <wp:effectExtent l="0" t="0" r="5715" b="0"/>
             <wp:docPr id="20" name="图片 20"/>
@@ -12270,7 +12268,7 @@
           <w:lang w:eastAsia="zh-CN"/>
         </w:rPr>
         <w:drawing>
-          <wp:inline distT="0" distB="0" distL="0" distR="0">
+          <wp:inline distT="0" distB="0" distL="0" distR="0" wp14:anchorId="3950BEAE" wp14:editId="69AFE94F">
             <wp:extent cx="1719798" cy="1390099"/>
             <wp:effectExtent l="0" t="0" r="0" b="635"/>
             <wp:docPr id="21" name="图片 21"/>
@@ -12367,7 +12365,7 @@
           <w:lang w:eastAsia="zh-CN"/>
         </w:rPr>
         <w:drawing>
-          <wp:inline distT="0" distB="0" distL="0" distR="0">
+          <wp:inline distT="0" distB="0" distL="0" distR="0" wp14:anchorId="1C965C36" wp14:editId="4F5C354B">
             <wp:extent cx="1709607" cy="1402202"/>
             <wp:effectExtent l="0" t="0" r="5080" b="0"/>
             <wp:docPr id="7" name="图片 7"/>
@@ -12432,7 +12430,7 @@
           <w:lang w:eastAsia="zh-CN"/>
         </w:rPr>
         <w:drawing>
-          <wp:inline distT="0" distB="0" distL="0" distR="0">
+          <wp:inline distT="0" distB="0" distL="0" distR="0" wp14:anchorId="1F75687F" wp14:editId="76369957">
             <wp:extent cx="1717209" cy="1419906"/>
             <wp:effectExtent l="0" t="0" r="0" b="8890"/>
             <wp:docPr id="15" name="图片 15"/>
@@ -12497,7 +12495,7 @@
           <w:lang w:eastAsia="zh-CN"/>
         </w:rPr>
         <w:drawing>
-          <wp:inline distT="0" distB="0" distL="0" distR="0">
+          <wp:inline distT="0" distB="0" distL="0" distR="0" wp14:anchorId="27A58A34" wp14:editId="14B3C070">
             <wp:extent cx="1677331" cy="1421390"/>
             <wp:effectExtent l="0" t="0" r="0" b="7620"/>
             <wp:docPr id="10" name="图片 10"/>
@@ -13409,8 +13407,9 @@
           <w:noProof/>
           <w:lang w:eastAsia="zh-CN"/>
         </w:rPr>
+        <w:lastRenderedPageBreak/>
         <w:drawing>
-          <wp:inline distT="0" distB="0" distL="0" distR="0">
+          <wp:inline distT="0" distB="0" distL="0" distR="0" wp14:anchorId="4EEA5078" wp14:editId="0E1DE5E3">
             <wp:extent cx="5237863" cy="2663687"/>
             <wp:effectExtent l="0" t="0" r="1270" b="3810"/>
             <wp:docPr id="1" name="图片 1"/>
@@ -13588,20 +13587,7 @@
         <w:rPr>
           <w:rFonts w:cs="Times New Roman"/>
         </w:rPr>
-        <w:t xml:space="preserve">For each defect, we repeat the measurement 20 times and feature extraction for it according to the </w:t>
-      </w:r>
-      <w:r>
-        <w:rPr>
-          <w:rFonts w:cs="Times New Roman"/>
-        </w:rPr>
-        <w:t xml:space="preserve">method mentioned in the previous section; we use the two search methods mentioned in the previous </w:t>
-      </w:r>
-      <w:r>
-        <w:rPr>
-          <w:rFonts w:cs="Times New Roman"/>
-        </w:rPr>
-        <w:lastRenderedPageBreak/>
-        <w:t>section to perform hyper</w:t>
+        <w:t>For each defect, we repeat the measurement 20 times and feature extraction for it according to the method mentioned in the previous section; we use the two search methods mentioned in the previous section to perform hyper</w:t>
       </w:r>
       <w:r>
         <w:rPr>
@@ -13834,7 +13820,13 @@
         <w:rPr>
           <w:rFonts w:cs="Times New Roman"/>
         </w:rPr>
-        <w:t xml:space="preserve">, and the kernel function is Linear function. </w:t>
+        <w:t xml:space="preserve">, and the kernel function is Linear </w:t>
+      </w:r>
+      <w:r>
+        <w:rPr>
+          <w:rFonts w:cs="Times New Roman"/>
+        </w:rPr>
+        <w:t xml:space="preserve">function. </w:t>
       </w:r>
       <w:r>
         <w:rPr>
@@ -14009,13 +14001,7 @@
         <w:rPr>
           <w:rFonts w:cs="Times New Roman"/>
         </w:rPr>
-        <w:t xml:space="preserve">parameters of the SVM classifier by these two methods in searching classification </w:t>
-      </w:r>
-      <w:r>
-        <w:rPr>
-          <w:rFonts w:cs="Times New Roman"/>
-        </w:rPr>
-        <w:t xml:space="preserve">accuracy are similar. </w:t>
+        <w:t xml:space="preserve">parameters of the SVM classifier by these two methods in searching classification accuracy are similar. </w:t>
       </w:r>
       <w:r>
         <w:rPr>
@@ -14123,7 +14109,14 @@
         <w:rPr>
           <w:rFonts w:cs="Times New Roman"/>
         </w:rPr>
-        <w:t>. From the table we can see that the classification results using TDF features are better than CTF features overall. The classification accuracy can reach 100%. This indicates that the depth of defects can be characterized by modeling the temporal sequence</w:t>
+        <w:t xml:space="preserve">. From the table we can see that the classification results using TDF features are better than CTF features overall. </w:t>
+      </w:r>
+      <w:r>
+        <w:rPr>
+          <w:rFonts w:cs="Times New Roman"/>
+        </w:rPr>
+        <w:lastRenderedPageBreak/>
+        <w:t>The classification accuracy can reach 100%. This indicates that the depth of defects can be characterized by modeling the temporal sequence</w:t>
       </w:r>
       <w:r>
         <w:rPr>
@@ -16274,7 +16267,6 @@
         <w:rPr>
           <w:rFonts w:cs="Times New Roman"/>
         </w:rPr>
-        <w:lastRenderedPageBreak/>
         <w:t xml:space="preserve">The following study investigates the performance of KNN algorithm for deep classification of defects. We use nearest neighbor </w:t>
       </w:r>
       <w:r>
@@ -16423,7 +16415,13 @@
         <w:rPr>
           <w:rFonts w:cs="Times New Roman"/>
         </w:rPr>
-        <w:t xml:space="preserve">e can see that the classification accuracy of TDF as a feature is significantly higher than CTF. The classification accuracy can reach 100% when TDF is used as the feature. In contrast, the highest classification accuracy is only 88.6% </w:t>
+        <w:t xml:space="preserve">e can see that the classification accuracy of TDF as a feature is significantly higher than CTF. The classification accuracy can reach 100% when TDF </w:t>
+      </w:r>
+      <w:r>
+        <w:rPr>
+          <w:rFonts w:cs="Times New Roman"/>
+        </w:rPr>
+        <w:t xml:space="preserve">is used as the feature. In contrast, the highest classification accuracy is only 88.6% </w:t>
       </w:r>
       <w:r>
         <w:rPr>
@@ -16558,7 +16556,7 @@
           <w:lang w:eastAsia="zh-CN"/>
         </w:rPr>
         <w:drawing>
-          <wp:inline distT="0" distB="0" distL="0" distR="0">
+          <wp:inline distT="0" distB="0" distL="0" distR="0" wp14:anchorId="2C08E439" wp14:editId="6C281F5E">
             <wp:extent cx="2192564" cy="1762432"/>
             <wp:effectExtent l="0" t="0" r="0" b="0"/>
             <wp:docPr id="5" name="图片 5"/>
@@ -17758,6 +17756,7 @@
                 <w:sz w:val="16"/>
                 <w:szCs w:val="18"/>
               </w:rPr>
+              <w:lastRenderedPageBreak/>
               <w:t>Number of estimators</w:t>
             </w:r>
           </w:p>
@@ -18174,7 +18173,14 @@
           <w:rFonts w:cs="Times New Roman"/>
           <w:lang w:eastAsia="zh-CN"/>
         </w:rPr>
-        <w:t xml:space="preserve">parameter combinations, but the search time is longer. For the defect data we collected, the minimum number of estimates is 10 when using the GS method. </w:t>
+        <w:t xml:space="preserve">parameter combinations, but the search time is longer. For the defect data we </w:t>
+      </w:r>
+      <w:r>
+        <w:rPr>
+          <w:rFonts w:cs="Times New Roman"/>
+          <w:lang w:eastAsia="zh-CN"/>
+        </w:rPr>
+        <w:t xml:space="preserve">collected, the minimum number of estimates is 10 when using the GS method. </w:t>
       </w:r>
       <w:r>
         <w:rPr>
@@ -18662,7 +18668,6 @@
                 <w:sz w:val="16"/>
                 <w:szCs w:val="18"/>
               </w:rPr>
-              <w:lastRenderedPageBreak/>
               <w:t>TDF with GS</w:t>
             </w:r>
           </w:p>
@@ -19985,14 +19990,7 @@
           <w:rFonts w:cs="Times New Roman"/>
           <w:lang w:eastAsia="zh-CN"/>
         </w:rPr>
-        <w:t xml:space="preserve"> The depth of metal surface defects is identified by a machine </w:t>
-      </w:r>
-      <w:r>
-        <w:rPr>
-          <w:rFonts w:cs="Times New Roman"/>
-          <w:lang w:eastAsia="zh-CN"/>
-        </w:rPr>
-        <w:t xml:space="preserve">learning algorithm based on </w:t>
+        <w:t xml:space="preserve"> The depth of metal surface defects is identified by a machine learning algorithm based on </w:t>
       </w:r>
       <w:r>
         <w:rPr>
@@ -20133,6 +20131,7 @@
                 <w:sz w:val="16"/>
                 <w:szCs w:val="16"/>
               </w:rPr>
+              <w:lastRenderedPageBreak/>
               <w:t>ML methods</w:t>
             </w:r>
           </w:p>
@@ -22608,7 +22607,6 @@
           <w:sz w:val="16"/>
           <w:szCs w:val="16"/>
         </w:rPr>
-        <w:lastRenderedPageBreak/>
         <w:fldChar w:fldCharType="begin"/>
       </w:r>
       <w:r>
@@ -22968,15 +22966,7 @@
             <w:rFonts w:ascii="Times New Roman" w:hAnsi="Times New Roman" w:cs="Times New Roman"/>
             <w:color w:val="auto"/>
           </w:rPr>
-          <w:t>https://doi.org/10.1016/j.ndteint.2019.10215</w:t>
-        </w:r>
-        <w:r>
-          <w:rPr>
-            <w:rStyle w:val="a7"/>
-            <w:rFonts w:ascii="Times New Roman" w:hAnsi="Times New Roman" w:cs="Times New Roman"/>
-            <w:color w:val="auto"/>
-          </w:rPr>
-          <w:t>5</w:t>
+          <w:t>https://doi.org/10.1016/j.ndteint.2019.102155</w:t>
         </w:r>
       </w:hyperlink>
       <w:r>
@@ -23046,7 +23036,14 @@
           <w:rFonts w:ascii="Times New Roman" w:hAnsi="Times New Roman" w:cs="Times New Roman"/>
         </w:rPr>
         <w:tab/>
-        <w:t xml:space="preserve">J. Rantala, D. Wu, and G. Busse, "Amplitude-Modulated Lock-In Vibrothermography for NDE of Polymers and Composites," </w:t>
+        <w:t>J. Rantala, D. Wu, and G. Busse, "Amplitude-</w:t>
+      </w:r>
+      <w:r>
+        <w:rPr>
+          <w:rFonts w:ascii="Times New Roman" w:hAnsi="Times New Roman" w:cs="Times New Roman"/>
+        </w:rPr>
+        <w:lastRenderedPageBreak/>
+        <w:t xml:space="preserve">Modulated Lock-In Vibrothermography for NDE of Polymers and Composites," </w:t>
       </w:r>
       <w:r>
         <w:rPr>
@@ -23328,16 +23325,7 @@
             <w:rFonts w:ascii="Times New Roman" w:hAnsi="Times New Roman" w:cs="Times New Roman"/>
             <w:color w:val="auto"/>
           </w:rPr>
-          <w:t>https://doi.org/10.1016/j.compstruct.2021.11</w:t>
-        </w:r>
-        <w:r>
-          <w:rPr>
-            <w:rStyle w:val="a7"/>
-            <w:rFonts w:ascii="Times New Roman" w:hAnsi="Times New Roman" w:cs="Times New Roman"/>
-            <w:color w:val="auto"/>
-          </w:rPr>
-          <w:lastRenderedPageBreak/>
-          <w:t>3846</w:t>
+          <w:t>https://doi.org/10.1016/j.compstruct.2021.113846</w:t>
         </w:r>
       </w:hyperlink>
       <w:r>
@@ -23407,7 +23395,13 @@
           <w:rFonts w:ascii="Times New Roman" w:hAnsi="Times New Roman" w:cs="Times New Roman"/>
         </w:rPr>
         <w:tab/>
-        <w:t xml:space="preserve">N. Saeed, H. Al Zarkani, and M. A. Omar, "Sensitivity and Robustness of Neural Networks for Defect-Depth Estimation in CFRP Composites," </w:t>
+        <w:t xml:space="preserve">N. Saeed, H. Al Zarkani, and M. A. Omar, "Sensitivity and Robustness of Neural </w:t>
+      </w:r>
+      <w:r>
+        <w:rPr>
+          <w:rFonts w:ascii="Times New Roman" w:hAnsi="Times New Roman" w:cs="Times New Roman"/>
+        </w:rPr>
+        <w:t xml:space="preserve">Networks for Defect-Depth Estimation in CFRP Composites," </w:t>
       </w:r>
       <w:r>
         <w:rPr>
@@ -23601,13 +23595,7 @@
         <w:rPr>
           <w:rFonts w:ascii="Times New Roman" w:hAnsi="Times New Roman" w:cs="Times New Roman"/>
         </w:rPr>
-        <w:t>vol. 32, no. 11, p. 115112, 2021/07/21 2021, doi: 10.1088/1361-</w:t>
-      </w:r>
-      <w:r>
-        <w:rPr>
-          <w:rFonts w:ascii="Times New Roman" w:hAnsi="Times New Roman" w:cs="Times New Roman"/>
-        </w:rPr>
-        <w:t>6501/ac09b4.</w:t>
+        <w:t>vol. 32, no. 11, p. 115112, 2021/07/21 2021, doi: 10.1088/1361-6501/ac09b4.</w:t>
       </w:r>
     </w:p>
     <w:p>
@@ -23699,7 +23687,14 @@
         <w:rPr>
           <w:rFonts w:ascii="Times New Roman" w:hAnsi="Times New Roman" w:cs="Times New Roman"/>
         </w:rPr>
-        <w:t xml:space="preserve">, "Depth Evaluation for Metal Surface Defects by Eddy Current Testing Using Deep Residual Convolutional Neural Networks," </w:t>
+        <w:t xml:space="preserve">, "Depth Evaluation for Metal Surface Defects by Eddy Current Testing </w:t>
+      </w:r>
+      <w:r>
+        <w:rPr>
+          <w:rFonts w:ascii="Times New Roman" w:hAnsi="Times New Roman" w:cs="Times New Roman"/>
+        </w:rPr>
+        <w:lastRenderedPageBreak/>
+        <w:t xml:space="preserve">Using Deep Residual Convolutional Neural Networks," </w:t>
       </w:r>
       <w:r>
         <w:rPr>
@@ -23909,15 +23904,7 @@
           <w:rFonts w:ascii="Times New Roman" w:hAnsi="Times New Roman" w:cs="Times New Roman"/>
           <w:i/>
         </w:rPr>
-        <w:t xml:space="preserve">IEEE </w:t>
-      </w:r>
-      <w:r>
-        <w:rPr>
-          <w:rFonts w:ascii="Times New Roman" w:hAnsi="Times New Roman" w:cs="Times New Roman"/>
-          <w:i/>
-        </w:rPr>
-        <w:lastRenderedPageBreak/>
-        <w:t xml:space="preserve">Transactions on Instrumentation and Measurement, </w:t>
+        <w:t xml:space="preserve">IEEE Transactions on Instrumentation and Measurement, </w:t>
       </w:r>
       <w:r>
         <w:rPr>
@@ -24234,13 +24221,7 @@
         <w:rPr>
           <w:rFonts w:ascii="Times New Roman" w:hAnsi="Times New Roman" w:cs="Times New Roman"/>
         </w:rPr>
-        <w:t xml:space="preserve">vol. 20, no. 5, pp. 2329-2338, 2020, doi: </w:t>
-      </w:r>
-      <w:r>
-        <w:rPr>
-          <w:rFonts w:ascii="Times New Roman" w:hAnsi="Times New Roman" w:cs="Times New Roman"/>
-        </w:rPr>
-        <w:t>10.1109/JSEN.2019.2951302.</w:t>
+        <w:t>vol. 20, no. 5, pp. 2329-2338, 2020, doi: 10.1109/JSEN.2019.2951302.</w:t>
       </w:r>
     </w:p>
     <w:p>
@@ -24303,7 +24284,14 @@
           <w:rFonts w:ascii="Times New Roman" w:hAnsi="Times New Roman" w:cs="Times New Roman"/>
         </w:rPr>
         <w:tab/>
-        <w:t xml:space="preserve">Oswald-Tranta and Beata, "Thermographic crack detection and failure classification," </w:t>
+        <w:t xml:space="preserve">Oswald-Tranta and Beata, "Thermographic </w:t>
+      </w:r>
+      <w:r>
+        <w:rPr>
+          <w:rFonts w:ascii="Times New Roman" w:hAnsi="Times New Roman" w:cs="Times New Roman"/>
+        </w:rPr>
+        <w:lastRenderedPageBreak/>
+        <w:t xml:space="preserve">crack detection and failure classification," </w:t>
       </w:r>
       <w:r>
         <w:rPr>
@@ -24572,7 +24560,6 @@
         <w:rPr>
           <w:rFonts w:ascii="Times New Roman" w:hAnsi="Times New Roman" w:cs="Times New Roman"/>
         </w:rPr>
-        <w:lastRenderedPageBreak/>
         <w:t>[44]</w:t>
       </w:r>
       <w:r>
@@ -24650,7 +24637,14 @@
           <w:rFonts w:ascii="Times New Roman" w:hAnsi="Times New Roman" w:cs="Times New Roman"/>
           <w:i/>
         </w:rPr>
-        <w:t xml:space="preserve">Machine Learning, </w:t>
+        <w:t xml:space="preserve">Machine </w:t>
+      </w:r>
+      <w:r>
+        <w:rPr>
+          <w:rFonts w:ascii="Times New Roman" w:hAnsi="Times New Roman" w:cs="Times New Roman"/>
+          <w:i/>
+        </w:rPr>
+        <w:t xml:space="preserve">Learning, </w:t>
       </w:r>
       <w:r>
         <w:rPr>
@@ -24795,13 +24789,7 @@
           <w:rFonts w:ascii="Times New Roman" w:hAnsi="Times New Roman" w:cs="Times New Roman"/>
         </w:rPr>
         <w:tab/>
-        <w:t xml:space="preserve"> O. S. Soliman and A. S. Mahmoud, "A classification system for remote sensing satellite images using support vector machine </w:t>
-      </w:r>
-      <w:r>
-        <w:rPr>
-          <w:rFonts w:ascii="Times New Roman" w:hAnsi="Times New Roman" w:cs="Times New Roman"/>
-        </w:rPr>
-        <w:t xml:space="preserve">with non-linear kernel functions," in </w:t>
+        <w:t xml:space="preserve"> O. S. Soliman and A. S. Mahmoud, "A classification system for remote sensing satellite images using support vector machine with non-linear kernel functions," in </w:t>
       </w:r>
       <w:r>
         <w:rPr>
@@ -25093,7 +25081,14 @@
         <w:rPr>
           <w:rFonts w:ascii="Times New Roman" w:hAnsi="Times New Roman" w:cs="Times New Roman"/>
         </w:rPr>
-        <w:t>vol. 13, no. null, pp. 281–305, 2012.</w:t>
+        <w:t xml:space="preserve">vol. 13, no. null, pp. 281–305, </w:t>
+      </w:r>
+      <w:r>
+        <w:rPr>
+          <w:rFonts w:ascii="Times New Roman" w:hAnsi="Times New Roman" w:cs="Times New Roman"/>
+        </w:rPr>
+        <w:lastRenderedPageBreak/>
+        <w:t>2012.</w:t>
       </w:r>
     </w:p>
     <w:p>
@@ -25148,7 +25143,7 @@
 </file>
 
 <file path=word/endnotes.xml><?xml version="1.0" encoding="utf-8"?>
-<w:endnotes xmlns:wpc="http://schemas.microsoft.com/office/word/2010/wordprocessingCanvas" xmlns:cx="http://schemas.microsoft.com/office/drawing/2014/chartex" xmlns:cx1="http://schemas.microsoft.com/office/drawing/2015/9/8/chartex" xmlns:mc="http://schemas.openxmlformats.org/markup-compatibility/2006" xmlns:o="urn:schemas-microsoft-com:office:office" xmlns:r="http://schemas.openxmlformats.org/officeDocument/2006/relationships" xmlns:m="http://schemas.openxmlformats.org/officeDocument/2006/math" xmlns:v="urn:schemas-microsoft-com:vml" xmlns:wp14="http://schemas.microsoft.com/office/word/2010/wordprocessingDrawing" xmlns:wp="http://schemas.openxmlformats.org/drawingml/2006/wordprocessingDrawing" xmlns:w10="urn:schemas-microsoft-com:office:word" xmlns:w="http://schemas.openxmlformats.org/wordprocessingml/2006/main" xmlns:w14="http://schemas.microsoft.com/office/word/2010/wordml" xmlns:w15="http://schemas.microsoft.com/office/word/2012/wordml" xmlns:w16se="http://schemas.microsoft.com/office/word/2015/wordml/symex" xmlns:wpg="http://schemas.microsoft.com/office/word/2010/wordprocessingGroup" xmlns:wpi="http://schemas.microsoft.com/office/word/2010/wordprocessingInk" xmlns:wne="http://schemas.microsoft.com/office/word/2006/wordml" xmlns:wps="http://schemas.microsoft.com/office/word/2010/wordprocessingShape" mc:Ignorable="w14 w15 w16se wp14">
+<w:endnotes xmlns:wpc="http://schemas.microsoft.com/office/word/2010/wordprocessingCanvas" xmlns:cx="http://schemas.microsoft.com/office/drawing/2014/chartex" xmlns:cx1="http://schemas.microsoft.com/office/drawing/2015/9/8/chartex" xmlns:cx2="http://schemas.microsoft.com/office/drawing/2015/10/21/chartex" xmlns:cx3="http://schemas.microsoft.com/office/drawing/2016/5/9/chartex" xmlns:cx4="http://schemas.microsoft.com/office/drawing/2016/5/10/chartex" xmlns:cx5="http://schemas.microsoft.com/office/drawing/2016/5/11/chartex" xmlns:cx6="http://schemas.microsoft.com/office/drawing/2016/5/12/chartex" xmlns:cx7="http://schemas.microsoft.com/office/drawing/2016/5/13/chartex" xmlns:cx8="http://schemas.microsoft.com/office/drawing/2016/5/14/chartex" xmlns:mc="http://schemas.openxmlformats.org/markup-compatibility/2006" xmlns:aink="http://schemas.microsoft.com/office/drawing/2016/ink" xmlns:am3d="http://schemas.microsoft.com/office/drawing/2017/model3d" xmlns:o="urn:schemas-microsoft-com:office:office" xmlns:oel="http://schemas.microsoft.com/office/2019/extlst" xmlns:r="http://schemas.openxmlformats.org/officeDocument/2006/relationships" xmlns:m="http://schemas.openxmlformats.org/officeDocument/2006/math" xmlns:v="urn:schemas-microsoft-com:vml" xmlns:wp14="http://schemas.microsoft.com/office/word/2010/wordprocessingDrawing" xmlns:wp="http://schemas.openxmlformats.org/drawingml/2006/wordprocessingDrawing" xmlns:w10="urn:schemas-microsoft-com:office:word" xmlns:w="http://schemas.openxmlformats.org/wordprocessingml/2006/main" xmlns:w14="http://schemas.microsoft.com/office/word/2010/wordml" xmlns:w15="http://schemas.microsoft.com/office/word/2012/wordml" xmlns:w16cex="http://schemas.microsoft.com/office/word/2018/wordml/cex" xmlns:w16cid="http://schemas.microsoft.com/office/word/2016/wordml/cid" xmlns:w16="http://schemas.microsoft.com/office/word/2018/wordml" xmlns:w16sdtdh="http://schemas.microsoft.com/office/word/2020/wordml/sdtdatahash" xmlns:w16se="http://schemas.microsoft.com/office/word/2015/wordml/symex" xmlns:wpg="http://schemas.microsoft.com/office/word/2010/wordprocessingGroup" xmlns:wpi="http://schemas.microsoft.com/office/word/2010/wordprocessingInk" xmlns:wne="http://schemas.microsoft.com/office/word/2006/wordml" xmlns:wps="http://schemas.microsoft.com/office/word/2010/wordprocessingShape" mc:Ignorable="w14 w15 w16se w16cid w16 w16cex w16sdtdh wp14">
   <w:endnote w:type="separator" w:id="-1">
     <w:p>
       <w:r>
@@ -25167,7 +25162,7 @@
 </file>
 
 <file path=word/footnotes.xml><?xml version="1.0" encoding="utf-8"?>
-<w:footnotes xmlns:wpc="http://schemas.microsoft.com/office/word/2010/wordprocessingCanvas" xmlns:cx="http://schemas.microsoft.com/office/drawing/2014/chartex" xmlns:cx1="http://schemas.microsoft.com/office/drawing/2015/9/8/chartex" xmlns:mc="http://schemas.openxmlformats.org/markup-compatibility/2006" xmlns:o="urn:schemas-microsoft-com:office:office" xmlns:r="http://schemas.openxmlformats.org/officeDocument/2006/relationships" xmlns:m="http://schemas.openxmlformats.org/officeDocument/2006/math" xmlns:v="urn:schemas-microsoft-com:vml" xmlns:wp14="http://schemas.microsoft.com/office/word/2010/wordprocessingDrawing" xmlns:wp="http://schemas.openxmlformats.org/drawingml/2006/wordprocessingDrawing" xmlns:w10="urn:schemas-microsoft-com:office:word" xmlns:w="http://schemas.openxmlformats.org/wordprocessingml/2006/main" xmlns:w14="http://schemas.microsoft.com/office/word/2010/wordml" xmlns:w15="http://schemas.microsoft.com/office/word/2012/wordml" xmlns:w16se="http://schemas.microsoft.com/office/word/2015/wordml/symex" xmlns:wpg="http://schemas.microsoft.com/office/word/2010/wordprocessingGroup" xmlns:wpi="http://schemas.microsoft.com/office/word/2010/wordprocessingInk" xmlns:wne="http://schemas.microsoft.com/office/word/2006/wordml" xmlns:wps="http://schemas.microsoft.com/office/word/2010/wordprocessingShape" mc:Ignorable="w14 w15 w16se wp14">
+<w:footnotes xmlns:wpc="http://schemas.microsoft.com/office/word/2010/wordprocessingCanvas" xmlns:cx="http://schemas.microsoft.com/office/drawing/2014/chartex" xmlns:cx1="http://schemas.microsoft.com/office/drawing/2015/9/8/chartex" xmlns:cx2="http://schemas.microsoft.com/office/drawing/2015/10/21/chartex" xmlns:cx3="http://schemas.microsoft.com/office/drawing/2016/5/9/chartex" xmlns:cx4="http://schemas.microsoft.com/office/drawing/2016/5/10/chartex" xmlns:cx5="http://schemas.microsoft.com/office/drawing/2016/5/11/chartex" xmlns:cx6="http://schemas.microsoft.com/office/drawing/2016/5/12/chartex" xmlns:cx7="http://schemas.microsoft.com/office/drawing/2016/5/13/chartex" xmlns:cx8="http://schemas.microsoft.com/office/drawing/2016/5/14/chartex" xmlns:mc="http://schemas.openxmlformats.org/markup-compatibility/2006" xmlns:aink="http://schemas.microsoft.com/office/drawing/2016/ink" xmlns:am3d="http://schemas.microsoft.com/office/drawing/2017/model3d" xmlns:o="urn:schemas-microsoft-com:office:office" xmlns:oel="http://schemas.microsoft.com/office/2019/extlst" xmlns:r="http://schemas.openxmlformats.org/officeDocument/2006/relationships" xmlns:m="http://schemas.openxmlformats.org/officeDocument/2006/math" xmlns:v="urn:schemas-microsoft-com:vml" xmlns:wp14="http://schemas.microsoft.com/office/word/2010/wordprocessingDrawing" xmlns:wp="http://schemas.openxmlformats.org/drawingml/2006/wordprocessingDrawing" xmlns:w10="urn:schemas-microsoft-com:office:word" xmlns:w="http://schemas.openxmlformats.org/wordprocessingml/2006/main" xmlns:w14="http://schemas.microsoft.com/office/word/2010/wordml" xmlns:w15="http://schemas.microsoft.com/office/word/2012/wordml" xmlns:w16cex="http://schemas.microsoft.com/office/word/2018/wordml/cex" xmlns:w16cid="http://schemas.microsoft.com/office/word/2016/wordml/cid" xmlns:w16="http://schemas.microsoft.com/office/word/2018/wordml" xmlns:w16sdtdh="http://schemas.microsoft.com/office/word/2020/wordml/sdtdatahash" xmlns:w16se="http://schemas.microsoft.com/office/word/2015/wordml/symex" xmlns:wpg="http://schemas.microsoft.com/office/word/2010/wordprocessingGroup" xmlns:wpi="http://schemas.microsoft.com/office/word/2010/wordprocessingInk" xmlns:wne="http://schemas.microsoft.com/office/word/2006/wordml" xmlns:wps="http://schemas.microsoft.com/office/word/2010/wordprocessingShape" mc:Ignorable="w14 w15 w16se w16cid w16 w16cex w16sdtdh wp14">
   <w:footnote w:type="separator" w:id="-1">
     <w:p>
       <w:r>
@@ -25186,7 +25181,7 @@
 </file>
 
 <file path=word/numbering.xml><?xml version="1.0" encoding="utf-8"?>
-<w:numbering xmlns:wpc="http://schemas.microsoft.com/office/word/2010/wordprocessingCanvas" xmlns:cx="http://schemas.microsoft.com/office/drawing/2014/chartex" xmlns:cx1="http://schemas.microsoft.com/office/drawing/2015/9/8/chartex" xmlns:mc="http://schemas.openxmlformats.org/markup-compatibility/2006" xmlns:o="urn:schemas-microsoft-com:office:office" xmlns:r="http://schemas.openxmlformats.org/officeDocument/2006/relationships" xmlns:m="http://schemas.openxmlformats.org/officeDocument/2006/math" xmlns:v="urn:schemas-microsoft-com:vml" xmlns:wp14="http://schemas.microsoft.com/office/word/2010/wordprocessingDrawing" xmlns:wp="http://schemas.openxmlformats.org/drawingml/2006/wordprocessingDrawing" xmlns:w10="urn:schemas-microsoft-com:office:word" xmlns:w="http://schemas.openxmlformats.org/wordprocessingml/2006/main" xmlns:w14="http://schemas.microsoft.com/office/word/2010/wordml" xmlns:w15="http://schemas.microsoft.com/office/word/2012/wordml" xmlns:w16se="http://schemas.microsoft.com/office/word/2015/wordml/symex" xmlns:wpg="http://schemas.microsoft.com/office/word/2010/wordprocessingGroup" xmlns:wpi="http://schemas.microsoft.com/office/word/2010/wordprocessingInk" xmlns:wne="http://schemas.microsoft.com/office/word/2006/wordml" xmlns:wps="http://schemas.microsoft.com/office/word/2010/wordprocessingShape" mc:Ignorable="w14 w15 w16se wp14">
+<w:numbering xmlns:wpc="http://schemas.microsoft.com/office/word/2010/wordprocessingCanvas" xmlns:cx="http://schemas.microsoft.com/office/drawing/2014/chartex" xmlns:cx1="http://schemas.microsoft.com/office/drawing/2015/9/8/chartex" xmlns:cx2="http://schemas.microsoft.com/office/drawing/2015/10/21/chartex" xmlns:cx3="http://schemas.microsoft.com/office/drawing/2016/5/9/chartex" xmlns:cx4="http://schemas.microsoft.com/office/drawing/2016/5/10/chartex" xmlns:cx5="http://schemas.microsoft.com/office/drawing/2016/5/11/chartex" xmlns:cx6="http://schemas.microsoft.com/office/drawing/2016/5/12/chartex" xmlns:cx7="http://schemas.microsoft.com/office/drawing/2016/5/13/chartex" xmlns:cx8="http://schemas.microsoft.com/office/drawing/2016/5/14/chartex" xmlns:mc="http://schemas.openxmlformats.org/markup-compatibility/2006" xmlns:aink="http://schemas.microsoft.com/office/drawing/2016/ink" xmlns:am3d="http://schemas.microsoft.com/office/drawing/2017/model3d" xmlns:o="urn:schemas-microsoft-com:office:office" xmlns:oel="http://schemas.microsoft.com/office/2019/extlst" xmlns:r="http://schemas.openxmlformats.org/officeDocument/2006/relationships" xmlns:m="http://schemas.openxmlformats.org/officeDocument/2006/math" xmlns:v="urn:schemas-microsoft-com:vml" xmlns:wp14="http://schemas.microsoft.com/office/word/2010/wordprocessingDrawing" xmlns:wp="http://schemas.openxmlformats.org/drawingml/2006/wordprocessingDrawing" xmlns:w10="urn:schemas-microsoft-com:office:word" xmlns:w="http://schemas.openxmlformats.org/wordprocessingml/2006/main" xmlns:w14="http://schemas.microsoft.com/office/word/2010/wordml" xmlns:w15="http://schemas.microsoft.com/office/word/2012/wordml" xmlns:w16cex="http://schemas.microsoft.com/office/word/2018/wordml/cex" xmlns:w16cid="http://schemas.microsoft.com/office/word/2016/wordml/cid" xmlns:w16="http://schemas.microsoft.com/office/word/2018/wordml" xmlns:w16sdtdh="http://schemas.microsoft.com/office/word/2020/wordml/sdtdatahash" xmlns:w16se="http://schemas.microsoft.com/office/word/2015/wordml/symex" xmlns:wpg="http://schemas.microsoft.com/office/word/2010/wordprocessingGroup" xmlns:wpi="http://schemas.microsoft.com/office/word/2010/wordprocessingInk" xmlns:wne="http://schemas.microsoft.com/office/word/2006/wordml" xmlns:wps="http://schemas.microsoft.com/office/word/2010/wordprocessingShape" mc:Ignorable="w14 w15 w16se w16cid w16 w16cex w16sdtdh wp14">
   <w:abstractNum w:abstractNumId="0" w15:restartNumberingAfterBreak="0">
     <w:nsid w:val="1C3F5018"/>
     <w:multiLevelType w:val="hybridMultilevel"/>
@@ -25512,38 +25507,38 @@
       </w:rPr>
     </w:lvl>
   </w:abstractNum>
-  <w:num w:numId="1">
+  <w:num w:numId="1" w16cid:durableId="908921799">
     <w:abstractNumId w:val="2"/>
   </w:num>
-  <w:num w:numId="2">
+  <w:num w:numId="2" w16cid:durableId="2026780628">
     <w:abstractNumId w:val="1"/>
   </w:num>
-  <w:num w:numId="3">
+  <w:num w:numId="3" w16cid:durableId="801852579">
     <w:abstractNumId w:val="2"/>
   </w:num>
-  <w:num w:numId="4">
+  <w:num w:numId="4" w16cid:durableId="1843081948">
     <w:abstractNumId w:val="2"/>
   </w:num>
-  <w:num w:numId="5">
+  <w:num w:numId="5" w16cid:durableId="194346601">
     <w:abstractNumId w:val="2"/>
   </w:num>
-  <w:num w:numId="6">
+  <w:num w:numId="6" w16cid:durableId="2110419652">
     <w:abstractNumId w:val="2"/>
   </w:num>
-  <w:num w:numId="7">
+  <w:num w:numId="7" w16cid:durableId="1063723661">
     <w:abstractNumId w:val="2"/>
   </w:num>
-  <w:num w:numId="8">
+  <w:num w:numId="8" w16cid:durableId="1641495505">
     <w:abstractNumId w:val="2"/>
   </w:num>
-  <w:num w:numId="9">
+  <w:num w:numId="9" w16cid:durableId="1821269070">
     <w:abstractNumId w:val="0"/>
   </w:num>
 </w:numbering>
 </file>
 
 <file path=word/styles.xml><?xml version="1.0" encoding="utf-8"?>
-<w:styles xmlns:mc="http://schemas.openxmlformats.org/markup-compatibility/2006" xmlns:r="http://schemas.openxmlformats.org/officeDocument/2006/relationships" xmlns:w="http://schemas.openxmlformats.org/wordprocessingml/2006/main" xmlns:w14="http://schemas.microsoft.com/office/word/2010/wordml" xmlns:w15="http://schemas.microsoft.com/office/word/2012/wordml" xmlns:w16se="http://schemas.microsoft.com/office/word/2015/wordml/symex" mc:Ignorable="w14 w15 w16se">
+<w:styles xmlns:mc="http://schemas.openxmlformats.org/markup-compatibility/2006" xmlns:r="http://schemas.openxmlformats.org/officeDocument/2006/relationships" xmlns:w="http://schemas.openxmlformats.org/wordprocessingml/2006/main" xmlns:w14="http://schemas.microsoft.com/office/word/2010/wordml" xmlns:w15="http://schemas.microsoft.com/office/word/2012/wordml" xmlns:w16cex="http://schemas.microsoft.com/office/word/2018/wordml/cex" xmlns:w16cid="http://schemas.microsoft.com/office/word/2016/wordml/cid" xmlns:w16="http://schemas.microsoft.com/office/word/2018/wordml" xmlns:w16sdtdh="http://schemas.microsoft.com/office/word/2020/wordml/sdtdatahash" xmlns:w16se="http://schemas.microsoft.com/office/word/2015/wordml/symex" mc:Ignorable="w14 w15 w16se w16cid w16 w16cex w16sdtdh">
   <w:docDefaults>
     <w:rPrDefault>
       <w:rPr>
@@ -25556,7 +25551,7 @@
     </w:rPrDefault>
     <w:pPrDefault/>
   </w:docDefaults>
-  <w:latentStyles w:defLockedState="0" w:defUIPriority="99" w:defSemiHidden="0" w:defUnhideWhenUsed="0" w:defQFormat="0" w:count="371">
+  <w:latentStyles w:defLockedState="0" w:defUIPriority="99" w:defSemiHidden="0" w:defUnhideWhenUsed="0" w:defQFormat="0" w:count="376">
     <w:lsdException w:name="Normal" w:uiPriority="0" w:qFormat="1"/>
     <w:lsdException w:name="heading 1" w:uiPriority="9" w:qFormat="1"/>
     <w:lsdException w:name="heading 2" w:semiHidden="1" w:uiPriority="9" w:unhideWhenUsed="1" w:qFormat="1"/>
@@ -25662,7 +25657,6 @@
     <w:lsdException w:name="HTML Sample" w:semiHidden="1" w:unhideWhenUsed="1"/>
     <w:lsdException w:name="HTML Typewriter" w:semiHidden="1" w:unhideWhenUsed="1"/>
     <w:lsdException w:name="HTML Variable" w:semiHidden="1" w:unhideWhenUsed="1"/>
-    <w:lsdException w:name="Normal Table" w:semiHidden="1" w:unhideWhenUsed="1"/>
     <w:lsdException w:name="annotation subject" w:semiHidden="1" w:unhideWhenUsed="1"/>
     <w:lsdException w:name="No List" w:semiHidden="1" w:unhideWhenUsed="1"/>
     <w:lsdException w:name="Outline List 1" w:semiHidden="1" w:unhideWhenUsed="1"/>
@@ -25705,11 +25699,8 @@
     <w:lsdException w:name="Table Contemporary" w:semiHidden="1" w:unhideWhenUsed="1"/>
     <w:lsdException w:name="Table Elegant" w:semiHidden="1" w:unhideWhenUsed="1"/>
     <w:lsdException w:name="Table Professional" w:semiHidden="1" w:unhideWhenUsed="1"/>
-    <w:lsdException w:name="Table Subtle 1" w:semiHidden="1" w:unhideWhenUsed="1"/>
     <w:lsdException w:name="Table Subtle 2" w:semiHidden="1" w:unhideWhenUsed="1"/>
     <w:lsdException w:name="Table Web 1" w:semiHidden="1" w:unhideWhenUsed="1"/>
-    <w:lsdException w:name="Table Web 2" w:semiHidden="1" w:unhideWhenUsed="1"/>
-    <w:lsdException w:name="Table Web 3" w:semiHidden="1" w:unhideWhenUsed="1"/>
     <w:lsdException w:name="Balloon Text" w:semiHidden="1" w:unhideWhenUsed="1"/>
     <w:lsdException w:name="Table Grid" w:uiPriority="39"/>
     <w:lsdException w:name="Table Theme" w:semiHidden="1" w:unhideWhenUsed="1"/>
@@ -25928,6 +25919,11 @@
     <w:lsdException w:name="List Table 5 Dark Accent 6" w:uiPriority="50"/>
     <w:lsdException w:name="List Table 6 Colorful Accent 6" w:uiPriority="51"/>
     <w:lsdException w:name="List Table 7 Colorful Accent 6" w:uiPriority="52"/>
+    <w:lsdException w:name="Mention" w:semiHidden="1" w:unhideWhenUsed="1"/>
+    <w:lsdException w:name="Smart Hyperlink" w:semiHidden="1" w:unhideWhenUsed="1"/>
+    <w:lsdException w:name="Hashtag" w:semiHidden="1" w:unhideWhenUsed="1"/>
+    <w:lsdException w:name="Unresolved Mention" w:semiHidden="1" w:unhideWhenUsed="1"/>
+    <w:lsdException w:name="Smart Link" w:semiHidden="1" w:unhideWhenUsed="1"/>
   </w:latentStyles>
   <w:style w:type="paragraph" w:default="1" w:styleId="a">
     <w:name w:val="Normal"/>

</xml_diff>